<commit_message>
Store items as JSON in resumeWrite.py
</commit_message>
<xml_diff>
--- a/resumeTemplate.docx
+++ b/resumeTemplate.docx
@@ -4,150 +4,21 @@
   <w:body>
     <w:p>
       <w:pPr>
-        <w:pStyle w:val="NoSpacing"/>
+        <w:pStyle w:val="Heading2"/>
       </w:pPr>
+      <w:r>
+        <w:t>Work Experience:</w:t>
+      </w:r>
+    </w:p>
+    <w:p>
       <w:r>
         <w:rPr>
           <w:b/>
         </w:rPr>
-        <w:t>Work Experience:</w:t>
+        <w:t>Shawmut</w:t>
       </w:r>
       <w:r>
-        <w:t>Workman Publishing</w:t>
-        <w:br/>
-        <w:br/>
-      </w:r>
-      <w:r>
-        <w:rPr>
-          <w:i/>
-        </w:rPr>
-        <w:tab/>
-        <w:tab/>
-        <w:tab/>
-        <w:tab/>
-        <w:tab/>
-        <w:t>July - Augus</w:t>
-      </w:r>
-      <w:r>
-        <w:t>Publicity Asst</w:t>
-      </w:r>
-      <w:r>
-        <w:t>Shawmut Design</w:t>
-      </w:r>
-      <w:r>
-        <w:rPr>
-          <w:i/>
-        </w:rPr>
-        <w:tab/>
-        <w:tab/>
-        <w:tab/>
-        <w:tab/>
-        <w:tab/>
-        <w:t>August - Sept</w:t>
-      </w:r>
-      <w:r>
-        <w:t>Office Manager</w:t>
-      </w:r>
-    </w:p>
-    <w:p>
-      <w:pPr>
-        <w:pStyle w:val="ListBullet2"/>
-      </w:pPr>
-      <w:r>
-        <w:t>laugh</w:t>
-      </w:r>
-    </w:p>
-    <w:p>
-      <w:pPr>
-        <w:pStyle w:val="ListBullet2"/>
-      </w:pPr>
-      <w:r>
-        <w:t>live</w:t>
-      </w:r>
-    </w:p>
-    <w:p>
-      <w:pPr>
-        <w:pStyle w:val="ListBullet2"/>
-      </w:pPr>
-      <w:r>
-        <w:t>love</w:t>
-      </w:r>
-    </w:p>
-    <w:p>
-      <w:pPr>
-        <w:pStyle w:val="ListBullet2"/>
-      </w:pPr>
-      <w:r>
-        <w:t>eat</w:t>
-      </w:r>
-    </w:p>
-    <w:p>
-      <w:pPr>
-        <w:pStyle w:val="ListBullet2"/>
-      </w:pPr>
-      <w:r>
-        <w:t>sleep</w:t>
-      </w:r>
-    </w:p>
-    <w:p>
-      <w:pPr>
-        <w:pStyle w:val="ListBullet2"/>
-      </w:pPr>
-      <w:r>
-        <w:t>be merry</w:t>
-      </w:r>
-    </w:p>
-    <w:p>
-      <w:pPr>
-        <w:pStyle w:val="NoSpacing"/>
-      </w:pPr>
-      <w:r>
-        <w:rPr>
-          <w:b/>
-        </w:rPr>
-        <w:t>Extracurriculars:</w:t>
-      </w:r>
-      <w:r>
-        <w:t>Volunteer</w:t>
-        <w:br/>
-      </w:r>
-      <w:r>
-        <w:rPr>
-          <w:i/>
-        </w:rPr>
-        <w:tab/>
-        <w:tab/>
-        <w:tab/>
-        <w:tab/>
-        <w:tab/>
-        <w:t>Oct - Nov</w:t>
-      </w:r>
-      <w:r>
-        <w:t>Volunteer</w:t>
-      </w:r>
-    </w:p>
-    <w:p>
-      <w:pPr>
-        <w:pStyle w:val="ListBullet2"/>
-      </w:pPr>
-      <w:r>
-        <w:t>never</w:t>
-      </w:r>
-    </w:p>
-    <w:p>
-      <w:pPr>
-        <w:pStyle w:val="ListBullet2"/>
-      </w:pPr>
-      <w:r>
-        <w:t>ever</w:t>
-      </w:r>
-    </w:p>
-    <w:p>
-      <w:pPr>
-        <w:pStyle w:val="ListBullet2"/>
-      </w:pPr>
-      <w:r>
-        <w:t>cry</w:t>
+        <w:t>Workman</w:t>
       </w:r>
     </w:p>
     <w:sectPr>

</xml_diff>

<commit_message>
Got the jSON correct
</commit_message>
<xml_diff>
--- a/resumeTemplate.docx
+++ b/resumeTemplate.docx
@@ -2,6 +2,53 @@
 <file path=word/document.xml><?xml version="1.0" encoding="utf-8"?>
 <w:document xmlns:wpc="http://schemas.microsoft.com/office/word/2010/wordprocessingCanvas" xmlns:mo="http://schemas.microsoft.com/office/mac/office/2008/main" xmlns:mc="http://schemas.openxmlformats.org/markup-compatibility/2006" xmlns:mv="urn:schemas-microsoft-com:mac:vml" xmlns:o="urn:schemas-microsoft-com:office:office" xmlns:r="http://schemas.openxmlformats.org/officeDocument/2006/relationships" xmlns:m="http://schemas.openxmlformats.org/officeDocument/2006/math" xmlns:v="urn:schemas-microsoft-com:vml" xmlns:wp14="http://schemas.microsoft.com/office/word/2010/wordprocessingDrawing" xmlns:wp="http://schemas.openxmlformats.org/drawingml/2006/wordprocessingDrawing" xmlns:w10="urn:schemas-microsoft-com:office:word" xmlns:w="http://schemas.openxmlformats.org/wordprocessingml/2006/main" xmlns:w14="http://schemas.microsoft.com/office/word/2010/wordml" xmlns:wpg="http://schemas.microsoft.com/office/word/2010/wordprocessingGroup" xmlns:wpi="http://schemas.microsoft.com/office/word/2010/wordprocessingInk" xmlns:wne="http://schemas.microsoft.com/office/word/2006/wordml" xmlns:wps="http://schemas.microsoft.com/office/word/2010/wordprocessingShape" mc:Ignorable="w14 wp14">
   <w:body>
+    <w:p>
+      <w:pPr>
+        <w:pStyle w:val="Title"/>
+        <w:jc w:val="left"/>
+      </w:pPr>
+      <w:r>
+        <w:rPr>
+          <w:sz w:val="50"/>
+        </w:rPr>
+        <w:t>Jack C M</w:t>
+      </w:r>
+      <w:r>
+        <w:rPr>
+          <w:rStyle w:val="SubtitleChar"/>
+          <w:i/>
+        </w:rPr>
+        <w:t xml:space="preserve"> We Dev</w:t>
+      </w:r>
+    </w:p>
+    <w:p>
+      <w:pPr>
+        <w:pStyle w:val="NoSpacing"/>
+        <w:jc w:val="center"/>
+      </w:pPr>
+      <w:r>
+        <w:t>jack@jack.com</w:t>
+      </w:r>
+      <w:r>
+        <w:t xml:space="preserve">  |  9083493020</w:t>
+      </w:r>
+    </w:p>
+    <w:p>
+      <w:pPr>
+        <w:pStyle w:val="Heading2"/>
+      </w:pPr>
+      <w:r>
+        <w:t>Summary:</w:t>
+      </w:r>
+    </w:p>
+    <w:p>
+      <w:r>
+        <w:rPr>
+          <w:rStyle w:val="SubtleEmphasis"/>
+        </w:rPr>
+        <w:t>i am great you are swell</w:t>
+      </w:r>
+    </w:p>
     <w:p>
       <w:pPr>
         <w:pStyle w:val="Heading2"/>
@@ -11,6 +58,9 @@
       </w:r>
     </w:p>
     <w:p>
+      <w:pPr>
+        <w:pStyle w:val="NoSpacing"/>
+      </w:pPr>
       <w:r>
         <w:rPr>
           <w:b/>
@@ -18,7 +68,173 @@
         <w:t>Shawmut</w:t>
       </w:r>
       <w:r>
+        <w:rPr>
+          <w:i/>
+        </w:rPr>
+        <w:tab/>
+        <w:tab/>
+        <w:tab/>
+      </w:r>
+      <w:r>
         <w:t>Workman</w:t>
+      </w:r>
+      <w:r>
+        <w:rPr>
+          <w:i/>
+        </w:rPr>
+        <w:tab/>
+        <w:tab/>
+        <w:tab/>
+      </w:r>
+    </w:p>
+    <w:p>
+      <w:pPr>
+        <w:pStyle w:val="ListBullet2"/>
+      </w:pPr>
+      <w:r>
+        <w:t>loving</w:t>
+      </w:r>
+    </w:p>
+    <w:p>
+      <w:pPr>
+        <w:pStyle w:val="ListBullet2"/>
+      </w:pPr>
+      <w:r>
+        <w:t>living</w:t>
+      </w:r>
+    </w:p>
+    <w:p>
+      <w:pPr>
+        <w:pStyle w:val="ListBullet2"/>
+      </w:pPr>
+      <w:r>
+        <w:t>caring</w:t>
+      </w:r>
+    </w:p>
+    <w:p>
+      <w:pPr>
+        <w:pStyle w:val="ListBullet2"/>
+      </w:pPr>
+      <w:r>
+        <w:t>great</w:t>
+      </w:r>
+    </w:p>
+    <w:p>
+      <w:pPr>
+        <w:pStyle w:val="ListBullet2"/>
+      </w:pPr>
+      <w:r>
+        <w:t>stuff</w:t>
+      </w:r>
+    </w:p>
+    <w:p>
+      <w:pPr>
+        <w:pStyle w:val="ListBullet2"/>
+      </w:pPr>
+      <w:r>
+        <w:t>jack</w:t>
+      </w:r>
+    </w:p>
+    <w:p>
+      <w:pPr>
+        <w:pStyle w:val="Heading2"/>
+      </w:pPr>
+      <w:r>
+        <w:t>Extracurriculars:</w:t>
+      </w:r>
+    </w:p>
+    <w:p>
+      <w:pPr>
+        <w:pStyle w:val="NoSpacing"/>
+      </w:pPr>
+      <w:r>
+        <w:rPr>
+          <w:b/>
+        </w:rPr>
+        <w:t>Sloan Kettering</w:t>
+      </w:r>
+      <w:r>
+        <w:rPr>
+          <w:i/>
+        </w:rPr>
+        <w:tab/>
+        <w:tab/>
+        <w:tab/>
+      </w:r>
+      <w:r>
+        <w:t>Stupid Stuff</w:t>
+      </w:r>
+      <w:r>
+        <w:rPr>
+          <w:i/>
+        </w:rPr>
+        <w:tab/>
+        <w:tab/>
+        <w:tab/>
+      </w:r>
+    </w:p>
+    <w:p>
+      <w:pPr>
+        <w:pStyle w:val="ListBullet2"/>
+      </w:pPr>
+      <w:r>
+        <w:t>Stuff</w:t>
+      </w:r>
+    </w:p>
+    <w:p>
+      <w:pPr>
+        <w:pStyle w:val="ListBullet2"/>
+      </w:pPr>
+      <w:r>
+        <w:t xml:space="preserve">is </w:t>
+      </w:r>
+    </w:p>
+    <w:p>
+      <w:pPr>
+        <w:pStyle w:val="ListBullet2"/>
+      </w:pPr>
+      <w:r>
+        <w:t>great</w:t>
+      </w:r>
+    </w:p>
+    <w:p>
+      <w:pPr>
+        <w:pStyle w:val="ListBullet2"/>
+      </w:pPr>
+      <w:r>
+        <w:t>thats</w:t>
+      </w:r>
+    </w:p>
+    <w:p>
+      <w:pPr>
+        <w:pStyle w:val="ListBullet2"/>
+      </w:pPr>
+      <w:r>
+        <w:t>awesome</w:t>
+      </w:r>
+    </w:p>
+    <w:p>
+      <w:pPr>
+        <w:pStyle w:val="ListBullet2"/>
+      </w:pPr>
+      <w:r>
+        <w:t>laughing</w:t>
+      </w:r>
+    </w:p>
+    <w:p>
+      <w:pPr>
+        <w:pStyle w:val="ListBullet2"/>
+      </w:pPr>
+      <w:r>
+        <w:t>is</w:t>
+      </w:r>
+    </w:p>
+    <w:p>
+      <w:pPr>
+        <w:pStyle w:val="ListBullet2"/>
+      </w:pPr>
+      <w:r>
+        <w:t>believing</w:t>
       </w:r>
     </w:p>
     <w:sectPr>

</xml_diff>

<commit_message>
Fix some data, fix bold bug
</commit_message>
<xml_diff>
--- a/resumeTemplate.docx
+++ b/resumeTemplate.docx
@@ -62,7 +62,63 @@
         <w:pStyle w:val="NoSpacing"/>
       </w:pPr>
       <w:r>
+        <w:rPr>
+          <w:b/>
+        </w:rPr>
+        <w:t>Workman</w:t>
+      </w:r>
+      <w:r>
+        <w:tab/>
+        <w:tab/>
+        <w:tab/>
+        <w:tab/>
+        <w:tab/>
+        <w:tab/>
+        <w:t>Jan - Feb</w:t>
+      </w:r>
+    </w:p>
+    <w:p>
+      <w:pPr>
+        <w:pStyle w:val="ListBullet2"/>
+      </w:pPr>
+      <w:r>
+        <w:t>great</w:t>
+      </w:r>
+    </w:p>
+    <w:p>
+      <w:pPr>
+        <w:pStyle w:val="ListBullet2"/>
+      </w:pPr>
+      <w:r>
+        <w:t>stuff</w:t>
+      </w:r>
+    </w:p>
+    <w:p>
+      <w:pPr>
+        <w:pStyle w:val="ListBullet2"/>
+      </w:pPr>
+      <w:r>
+        <w:t>jack</w:t>
+      </w:r>
+    </w:p>
+    <w:p>
+      <w:pPr>
+        <w:pStyle w:val="NoSpacing"/>
+      </w:pPr>
+      <w:r>
+        <w:rPr>
+          <w:b/>
+        </w:rPr>
         <w:t>Shawmut</w:t>
+      </w:r>
+      <w:r>
+        <w:tab/>
+        <w:tab/>
+        <w:tab/>
+        <w:tab/>
+        <w:tab/>
+        <w:tab/>
+        <w:t>August - May</w:t>
       </w:r>
     </w:p>
     <w:p>
@@ -91,38 +147,6 @@
     </w:p>
     <w:p>
       <w:pPr>
-        <w:pStyle w:val="NoSpacing"/>
-      </w:pPr>
-      <w:r>
-        <w:t>Workman</w:t>
-      </w:r>
-    </w:p>
-    <w:p>
-      <w:pPr>
-        <w:pStyle w:val="ListBullet2"/>
-      </w:pPr>
-      <w:r>
-        <w:t>great</w:t>
-      </w:r>
-    </w:p>
-    <w:p>
-      <w:pPr>
-        <w:pStyle w:val="ListBullet2"/>
-      </w:pPr>
-      <w:r>
-        <w:t>stuff</w:t>
-      </w:r>
-    </w:p>
-    <w:p>
-      <w:pPr>
-        <w:pStyle w:val="ListBullet2"/>
-      </w:pPr>
-      <w:r>
-        <w:t>jack</w:t>
-      </w:r>
-    </w:p>
-    <w:p>
-      <w:pPr>
         <w:pStyle w:val="Heading2"/>
       </w:pPr>
       <w:r>
@@ -134,7 +158,19 @@
         <w:pStyle w:val="NoSpacing"/>
       </w:pPr>
       <w:r>
+        <w:rPr>
+          <w:b/>
+        </w:rPr>
         <w:t>Stupid Stuff</w:t>
+      </w:r>
+      <w:r>
+        <w:tab/>
+        <w:tab/>
+        <w:tab/>
+        <w:tab/>
+        <w:tab/>
+        <w:tab/>
+        <w:t>Jan 2005 - March 2004</w:t>
       </w:r>
     </w:p>
     <w:p>
@@ -166,7 +202,19 @@
         <w:pStyle w:val="NoSpacing"/>
       </w:pPr>
       <w:r>
+        <w:rPr>
+          <w:b/>
+        </w:rPr>
         <w:t>Sloan Kettering</w:t>
+      </w:r>
+      <w:r>
+        <w:tab/>
+        <w:tab/>
+        <w:tab/>
+        <w:tab/>
+        <w:tab/>
+        <w:tab/>
+        <w:t>Oct 2012- August 2006</w:t>
       </w:r>
     </w:p>
     <w:p>

</xml_diff>

<commit_message>
Add education section formatting
</commit_message>
<xml_diff>
--- a/resumeTemplate.docx
+++ b/resumeTemplate.docx
@@ -65,9 +65,59 @@
         <w:rPr>
           <w:b/>
         </w:rPr>
+        <w:t>Shawmut</w:t>
+      </w:r>
+      <w:r>
+        <w:rPr>
+          <w:i/>
+        </w:rPr>
+        <w:tab/>
+        <w:tab/>
+        <w:tab/>
+        <w:tab/>
+        <w:tab/>
+        <w:tab/>
+        <w:t>August - May</w:t>
+      </w:r>
+    </w:p>
+    <w:p>
+      <w:pPr>
+        <w:pStyle w:val="ListBullet2"/>
+      </w:pPr>
+      <w:r>
+        <w:t>loving</w:t>
+      </w:r>
+    </w:p>
+    <w:p>
+      <w:pPr>
+        <w:pStyle w:val="ListBullet2"/>
+      </w:pPr>
+      <w:r>
+        <w:t>living</w:t>
+      </w:r>
+    </w:p>
+    <w:p>
+      <w:pPr>
+        <w:pStyle w:val="ListBullet2"/>
+      </w:pPr>
+      <w:r>
+        <w:t>caring</w:t>
+      </w:r>
+    </w:p>
+    <w:p>
+      <w:pPr>
+        <w:pStyle w:val="NoSpacing"/>
+      </w:pPr>
+      <w:r>
+        <w:rPr>
+          <w:b/>
+        </w:rPr>
         <w:t>Workman</w:t>
       </w:r>
       <w:r>
+        <w:rPr>
+          <w:i/>
+        </w:rPr>
         <w:tab/>
         <w:tab/>
         <w:tab/>
@@ -103,46 +153,59 @@
     </w:p>
     <w:p>
       <w:pPr>
-        <w:pStyle w:val="NoSpacing"/>
+        <w:pStyle w:val="Heading2"/>
       </w:pPr>
+      <w:r>
+        <w:t>Education:</w:t>
+      </w:r>
+    </w:p>
+    <w:p>
+      <w:pPr/>
       <w:r>
         <w:rPr>
           <w:b/>
         </w:rPr>
-        <w:t>Shawmut</w:t>
+        <w:t>Boston College</w:t>
       </w:r>
       <w:r>
+        <w:rPr>
+          <w:i/>
+        </w:rPr>
         <w:tab/>
         <w:tab/>
         <w:tab/>
         <w:tab/>
         <w:tab/>
         <w:tab/>
-        <w:t>August - May</w:t>
+        <w:tab/>
+        <w:tab/>
+        <w:t>2009 - 2013</w:t>
+        <w:br/>
       </w:r>
-    </w:p>
-    <w:p>
-      <w:pPr>
-        <w:pStyle w:val="ListBullet2"/>
-      </w:pPr>
       <w:r>
-        <w:t>loving</w:t>
+        <w:t>BS</w:t>
       </w:r>
-    </w:p>
-    <w:p>
-      <w:pPr>
-        <w:pStyle w:val="ListBullet2"/>
-      </w:pPr>
       <w:r>
-        <w:t>living</w:t>
+        <w:t>, English</w:t>
       </w:r>
-    </w:p>
-    <w:p>
-      <w:pPr>
-        <w:pStyle w:val="ListBullet2"/>
-      </w:pPr>
       <w:r>
-        <w:t>caring</w:t>
+        <w:rPr>
+          <w:i/>
+        </w:rPr>
+        <w:tab/>
+        <w:tab/>
+        <w:tab/>
+        <w:tab/>
+        <w:tab/>
+        <w:tab/>
+        <w:tab/>
+        <w:tab/>
+        <w:tab/>
+        <w:t>[cum laude]</w:t>
+        <w:br/>
+      </w:r>
+      <w:r>
+        <w:t>GPA: 3.646</w:t>
       </w:r>
     </w:p>
     <w:p>
@@ -164,6 +227,9 @@
         <w:t>Stupid Stuff</w:t>
       </w:r>
       <w:r>
+        <w:rPr>
+          <w:i/>
+        </w:rPr>
         <w:tab/>
         <w:tab/>
         <w:tab/>
@@ -208,6 +274,9 @@
         <w:t>Sloan Kettering</w:t>
       </w:r>
       <w:r>
+        <w:rPr>
+          <w:i/>
+        </w:rPr>
         <w:tab/>
         <w:tab/>
         <w:tab/>
@@ -255,6 +324,63 @@
       </w:pPr>
       <w:r>
         <w:t>awesome</w:t>
+      </w:r>
+    </w:p>
+    <w:p>
+      <w:pPr>
+        <w:pStyle w:val="Heading2"/>
+      </w:pPr>
+      <w:r>
+        <w:t>Education:</w:t>
+      </w:r>
+    </w:p>
+    <w:p>
+      <w:pPr/>
+      <w:r>
+        <w:rPr>
+          <w:b/>
+        </w:rPr>
+        <w:t>Boston College</w:t>
+      </w:r>
+      <w:r>
+        <w:rPr>
+          <w:i/>
+        </w:rPr>
+        <w:tab/>
+        <w:tab/>
+        <w:tab/>
+        <w:tab/>
+        <w:tab/>
+        <w:tab/>
+        <w:tab/>
+        <w:tab/>
+        <w:t>2009 - 2013</w:t>
+        <w:br/>
+      </w:r>
+      <w:r>
+        <w:t>BS</w:t>
+      </w:r>
+      <w:r>
+        <w:t>, English</w:t>
+      </w:r>
+      <w:r>
+        <w:rPr>
+          <w:i/>
+        </w:rPr>
+        <w:tab/>
+        <w:tab/>
+        <w:tab/>
+        <w:tab/>
+        <w:tab/>
+        <w:tab/>
+        <w:tab/>
+        <w:tab/>
+        <w:tab/>
+        <w:t>[cum laude]</w:t>
+        <w:br/>
+      </w:r>
+      <w:r>
+        <w:t>GPA: 3.646</w:t>
       </w:r>
     </w:p>
     <w:sectPr>

</xml_diff>

<commit_message>
in onlinedata.py, can get info from python to browser
</commit_message>
<xml_diff>
--- a/resumeTemplate.docx
+++ b/resumeTemplate.docx
@@ -65,6 +65,53 @@
         <w:rPr>
           <w:b/>
         </w:rPr>
+        <w:t>Shawmut Design and Construction</w:t>
+      </w:r>
+      <w:r>
+        <w:rPr>
+          <w:i/>
+        </w:rPr>
+        <w:tab/>
+        <w:tab/>
+        <w:tab/>
+        <w:tab/>
+        <w:tab/>
+        <w:tab/>
+        <w:t>sept - oct</w:t>
+      </w:r>
+    </w:p>
+    <w:p>
+      <w:pPr>
+        <w:pStyle w:val="ListBullet2"/>
+      </w:pPr>
+      <w:r>
+        <w:t>Copyedit internal documents</w:t>
+      </w:r>
+    </w:p>
+    <w:p>
+      <w:pPr>
+        <w:pStyle w:val="ListBullet2"/>
+      </w:pPr>
+      <w:r>
+        <w:t>Copywrite external marketing materials sent to prospective clients</w:t>
+      </w:r>
+    </w:p>
+    <w:p>
+      <w:pPr>
+        <w:pStyle w:val="ListBullet2"/>
+      </w:pPr>
+      <w:r>
+        <w:t>Initiate rewrite of Business Development marketing template</w:t>
+      </w:r>
+    </w:p>
+    <w:p>
+      <w:pPr>
+        <w:pStyle w:val="NoSpacing"/>
+      </w:pPr>
+      <w:r>
+        <w:rPr>
+          <w:b/>
+        </w:rPr>
         <w:t>Workman</w:t>
       </w:r>
       <w:r>
@@ -106,13 +153,21 @@
     </w:p>
     <w:p>
       <w:pPr>
+        <w:pStyle w:val="Heading2"/>
+      </w:pPr>
+      <w:r>
+        <w:t>Extracurriculars:</w:t>
+      </w:r>
+    </w:p>
+    <w:p>
+      <w:pPr>
         <w:pStyle w:val="NoSpacing"/>
       </w:pPr>
       <w:r>
         <w:rPr>
           <w:b/>
         </w:rPr>
-        <w:t>Shawmut Design and Construction</w:t>
+        <w:t>Sea Girt Recreation</w:t>
       </w:r>
       <w:r>
         <w:rPr>
@@ -124,7 +179,7 @@
         <w:tab/>
         <w:tab/>
         <w:tab/>
-        <w:t>sept - oct</w:t>
+        <w:t>jun - july</w:t>
       </w:r>
     </w:p>
     <w:p>
@@ -132,7 +187,7 @@
         <w:pStyle w:val="ListBullet2"/>
       </w:pPr>
       <w:r>
-        <w:t>Copyedit internal documents</w:t>
+        <w:t>Maintain order with children</w:t>
       </w:r>
     </w:p>
     <w:p>
@@ -140,7 +195,7 @@
         <w:pStyle w:val="ListBullet2"/>
       </w:pPr>
       <w:r>
-        <w:t>Copywrite external marketing materials sent to prospective clients</w:t>
+        <w:t>Ensure sports equipment was ready-to-use each day</w:t>
       </w:r>
     </w:p>
     <w:p>
@@ -148,15 +203,7 @@
         <w:pStyle w:val="ListBullet2"/>
       </w:pPr>
       <w:r>
-        <w:t>Initiate rewrite of Business Development marketing template</w:t>
-      </w:r>
-    </w:p>
-    <w:p>
-      <w:pPr>
-        <w:pStyle w:val="Heading2"/>
-      </w:pPr>
-      <w:r>
-        <w:t>Extracurriculars:</w:t>
+        <w:t>Cooperate with needs of parents</w:t>
       </w:r>
     </w:p>
     <w:p>
@@ -204,53 +251,6 @@
       </w:pPr>
       <w:r>
         <w:t>Detail operation to accompanying family members</w:t>
-      </w:r>
-    </w:p>
-    <w:p>
-      <w:pPr>
-        <w:pStyle w:val="NoSpacing"/>
-      </w:pPr>
-      <w:r>
-        <w:rPr>
-          <w:b/>
-        </w:rPr>
-        <w:t>Sea Girt Recreation</w:t>
-      </w:r>
-      <w:r>
-        <w:rPr>
-          <w:i/>
-        </w:rPr>
-        <w:tab/>
-        <w:tab/>
-        <w:tab/>
-        <w:tab/>
-        <w:tab/>
-        <w:tab/>
-        <w:t>jun - july</w:t>
-      </w:r>
-    </w:p>
-    <w:p>
-      <w:pPr>
-        <w:pStyle w:val="ListBullet2"/>
-      </w:pPr>
-      <w:r>
-        <w:t>Maintain order with children</w:t>
-      </w:r>
-    </w:p>
-    <w:p>
-      <w:pPr>
-        <w:pStyle w:val="ListBullet2"/>
-      </w:pPr>
-      <w:r>
-        <w:t>Ensure sports equipment was ready-to-use each day</w:t>
-      </w:r>
-    </w:p>
-    <w:p>
-      <w:pPr>
-        <w:pStyle w:val="ListBullet2"/>
-      </w:pPr>
-      <w:r>
-        <w:t>Cooperate with needs of parents</w:t>
       </w:r>
     </w:p>
     <w:p>

</xml_diff>